<commit_message>
More edits of the resumes!
</commit_message>
<xml_diff>
--- a/ifresume.docx
+++ b/ifresume.docx
@@ -317,7 +317,7 @@
           <w:szCs w:val="18"/>
           <w:rtl w:val="0"/>
         </w:rPr>
-        <w:t xml:space="preserve">Linux Sysadmin, Level 3</w:t>
+        <w:t xml:space="preserve">Linux Systems Administrator, Level 3</w:t>
       </w:r>
       <w:r>
         <w:rPr>
@@ -336,7 +336,7 @@
           <w:szCs w:val="18"/>
           <w:rtl w:val="0"/>
         </w:rPr>
-        <w:t xml:space="preserve">At this job, I am one of the people answering support tickets for our</w:t>
+        <w:t xml:space="preserve">At this job, I am one of the people answering support tickets opened for our</w:t>
       </w:r>
       <w:r>
         <w:rPr>
@@ -361,7 +361,7 @@
           <w:szCs w:val="18"/>
           <w:rtl w:val="0"/>
         </w:rPr>
-        <w:t xml:space="preserve">. I was hired as a Linux neophyte,, but have been able to expand my knowledge</w:t>
+        <w:t xml:space="preserve">. I was hired as a Linux neophyte, but have been able to expand my knowledge</w:t>
       </w:r>
       <w:r>
         <w:rPr>
@@ -386,7 +386,7 @@
           <w:szCs w:val="18"/>
           <w:rtl w:val="0"/>
         </w:rPr>
-        <w:t xml:space="preserve">ime to a point where I can do my job more than adequately (as the senior admin on shift) and guide others</w:t>
+        <w:t xml:space="preserve">ime to a point where I have been the senior administrator on shift for over a year now - I help and guide others, as well as make changes myself</w:t>
       </w:r>
       <w:r>
         <w:rPr>
@@ -676,7 +676,7 @@
           <w:szCs w:val="18"/>
           <w:rtl w:val="0"/>
         </w:rPr>
-        <w:t xml:space="preserve">: these are on my website and github</w:t>
+        <w:t xml:space="preserve">: these are on my website and github, listed above.</w:t>
       </w:r>
       <w:r>
         <w:rPr>
@@ -715,7 +715,31 @@
           <w:vertAlign w:val="baseline"/>
           <w:rtl w:val="0"/>
         </w:rPr>
-        <w:t xml:space="preserve">Assisting colleagues with queries and guiding them to (and sometimes through) correct solutions</w:t>
+        <w:t xml:space="preserve">Assisting colleagues with queries and guiding them to </w:t>
+      </w:r>
+      <w:r>
+        <w:rPr>
+          <w:rFonts w:ascii="Roboto" w:cs="Roboto" w:eastAsia="Roboto" w:hAnsi="Roboto"/>
+          <w:sz w:val="18"/>
+          <w:szCs w:val="18"/>
+          <w:rtl w:val="0"/>
+        </w:rPr>
+        <w:t xml:space="preserve">(and sometimes through)</w:t>
+      </w:r>
+      <w:r>
+        <w:rPr>
+          <w:rFonts w:ascii="Roboto" w:cs="Roboto" w:eastAsia="Roboto" w:hAnsi="Roboto"/>
+          <w:b w:val="0"/>
+          <w:i w:val="0"/>
+          <w:smallCaps w:val="0"/>
+          <w:strike w:val="0"/>
+          <w:sz w:val="18"/>
+          <w:szCs w:val="18"/>
+          <w:u w:val="none"/>
+          <w:vertAlign w:val="baseline"/>
+          <w:rtl w:val="0"/>
+        </w:rPr>
+        <w:t xml:space="preserve"> correct solutions</w:t>
       </w:r>
       <w:r>
         <w:rPr>
@@ -921,37 +945,43 @@
           <w:shd w:fill="f5f5f5" w:val="clear"/>
           <w:rtl w:val="0"/>
         </w:rPr>
-        <w:t xml:space="preserve">arned this certificate in order to expand the ability to talk to groups and explore the world. Many of these skills continue to assist me in my current day to day life.</w:t>
-      </w:r>
-      <w:r>
-        <w:rPr>
-          <w:rtl w:val="0"/>
-        </w:rPr>
+        <w:t xml:space="preserve">arned this certificate in order to expand my ability to talk to groups and explore the world - I started it being completely unable to give a presentation, and ended up passing the class! This helped me in my pursuit of a number of soft skills - talking to groups and teaching - that I continue honing to this day.</w:t>
       </w:r>
     </w:p>
     <w:p>
       <w:pPr>
         <w:pStyle w:val="Heading2"/>
-        <w:contextualSpacing w:val="0"/>
-      </w:pPr>
-      <w:bookmarkStart w:colFirst="0" w:colLast="0" w:name="_6o4dxjmdn1hl" w:id="2"/>
+        <w:spacing w:before="0" w:line="240" w:lineRule="auto"/>
+        <w:contextualSpacing w:val="0"/>
+      </w:pPr>
+      <w:r>
+        <w:rPr>
+          <w:rtl w:val="0"/>
+        </w:rPr>
+      </w:r>
+    </w:p>
+    <w:p>
+      <w:pPr>
+        <w:pStyle w:val="Heading2"/>
+        <w:spacing w:before="0" w:line="240" w:lineRule="auto"/>
+        <w:contextualSpacing w:val="0"/>
+      </w:pPr>
+      <w:r>
+        <w:rPr>
+          <w:rtl w:val="0"/>
+        </w:rPr>
+        <w:t xml:space="preserve">January 2010 - May 2012</w:t>
+      </w:r>
+    </w:p>
+    <w:p>
+      <w:pPr>
+        <w:pStyle w:val="Heading3"/>
+        <w:contextualSpacing w:val="0"/>
+      </w:pPr>
+      <w:bookmarkStart w:colFirst="0" w:colLast="0" w:name="_xsghgztyx6no" w:id="2"/>
       <w:bookmarkEnd w:id="2"/>
       <w:r>
         <w:rPr>
-          <w:rtl w:val="0"/>
-        </w:rPr>
-        <w:t xml:space="preserve">January 2010 - May 2012</w:t>
-      </w:r>
-    </w:p>
-    <w:p>
-      <w:pPr>
-        <w:pStyle w:val="Heading3"/>
-        <w:contextualSpacing w:val="0"/>
-      </w:pPr>
-      <w:bookmarkStart w:colFirst="0" w:colLast="0" w:name="_xsghgztyx6no" w:id="3"/>
-      <w:bookmarkEnd w:id="3"/>
-      <w:r>
-        <w:rPr>
           <w:rFonts w:ascii="Droid Serif" w:cs="Droid Serif" w:eastAsia="Droid Serif" w:hAnsi="Droid Serif"/>
           <w:sz w:val="18"/>
           <w:szCs w:val="18"/>
@@ -990,7 +1020,7 @@
           <w:szCs w:val="18"/>
           <w:rtl w:val="0"/>
         </w:rPr>
-        <w:t xml:space="preserve"> bachelor’s degree in English with a concentration in British Literature, though I could have gotten it in any concentration. Studied math and computer science as well.</w:t>
+        <w:t xml:space="preserve"> bachelor’s degree in English with a concentration in British Literature. I also completed a number of math and computer science classes before deciding that English better fit my life goals at the time.</w:t>
       </w:r>
       <w:r>
         <w:rPr>
@@ -1194,7 +1224,32 @@
           <w:vertAlign w:val="baseline"/>
           <w:rtl w:val="0"/>
         </w:rPr>
-        <w:t xml:space="preserve">Outside of work I keep busy by playing guitar/piano and singing, purchasing and configuring various electronics, reading a lot of books, and writing - mainly poetry, but some fiction and </w:t>
+        <w:t xml:space="preserve">Outside of work I keep busy by play</w:t>
+      </w:r>
+      <w:r>
+        <w:rPr>
+          <w:rFonts w:ascii="Roboto" w:cs="Roboto" w:eastAsia="Roboto" w:hAnsi="Roboto"/>
+          <w:sz w:val="18"/>
+          <w:szCs w:val="18"/>
+          <w:rtl w:val="0"/>
+        </w:rPr>
+        <w:t xml:space="preserve">ing music</w:t>
+      </w:r>
+      <w:r>
+        <w:rPr>
+          <w:rFonts w:ascii="Roboto" w:cs="Roboto" w:eastAsia="Roboto" w:hAnsi="Roboto"/>
+          <w:b w:val="0"/>
+          <w:i w:val="0"/>
+          <w:smallCaps w:val="0"/>
+          <w:strike w:val="0"/>
+          <w:color w:val="000000"/>
+          <w:sz w:val="18"/>
+          <w:szCs w:val="18"/>
+          <w:u w:val="none"/>
+          <w:vertAlign w:val="baseline"/>
+          <w:rtl w:val="0"/>
+        </w:rPr>
+        <w:t xml:space="preserve">, purchasing and configuring various electronics, reading a lot of books, and writing - mainly poetry, but some fiction and </w:t>
       </w:r>
       <w:commentRangeStart w:id="7"/>
       <w:commentRangeStart w:id="8"/>
@@ -1262,7 +1317,7 @@
           <w:vertAlign w:val="baseline"/>
           <w:rtl w:val="0"/>
         </w:rPr>
-        <w:t xml:space="preserve"> For tech-related things, I also have a p</w:t>
+        <w:t xml:space="preserve"> I also have a p</w:t>
       </w:r>
       <w:r>
         <w:rPr>

</xml_diff>

<commit_message>
More resume changes, one wrong heading setting x.x
</commit_message>
<xml_diff>
--- a/ifresume.docx
+++ b/ifresume.docx
@@ -925,27 +925,16 @@
     </w:p>
     <w:p>
       <w:pPr>
-        <w:pStyle w:val="Heading2"/>
-        <w:spacing w:before="0" w:line="240" w:lineRule="auto"/>
-        <w:contextualSpacing w:val="0"/>
-      </w:pPr>
-      <w:r>
-        <w:rPr>
-          <w:rFonts w:ascii="Roboto" w:cs="Roboto" w:eastAsia="Roboto" w:hAnsi="Roboto"/>
-          <w:color w:val="333333"/>
-          <w:shd w:fill="f5f5f5" w:val="clear"/>
-          <w:rtl w:val="0"/>
-        </w:rPr>
-        <w:t xml:space="preserve">I e</w:t>
-      </w:r>
-      <w:r>
-        <w:rPr>
-          <w:rFonts w:ascii="Roboto" w:cs="Roboto" w:eastAsia="Roboto" w:hAnsi="Roboto"/>
-          <w:color w:val="333333"/>
-          <w:shd w:fill="f5f5f5" w:val="clear"/>
-          <w:rtl w:val="0"/>
-        </w:rPr>
-        <w:t xml:space="preserve">arned this certificate in order to expand my ability to talk to groups and explore the world - I started it being completely unable to give a presentation, and ended up passing the class! This helped me in my pursuit of a number of soft skills - talking to groups and teaching - that I continue honing to this day.</w:t>
+        <w:contextualSpacing w:val="0"/>
+      </w:pPr>
+      <w:r>
+        <w:rPr>
+          <w:rFonts w:ascii="Roboto" w:cs="Roboto" w:eastAsia="Roboto" w:hAnsi="Roboto"/>
+          <w:sz w:val="18"/>
+          <w:szCs w:val="18"/>
+          <w:rtl w:val="0"/>
+        </w:rPr>
+        <w:t xml:space="preserve">I earned this certificate in order to expand my ability to talk to groups and explore the world - I started it being completely unable to give a presentation, and ended up passing the class! This helped me in my pursuit of a number of soft skills - talking to groups and teaching - that I continue honing to this day.</w:t>
       </w:r>
     </w:p>
     <w:p>

</xml_diff>